<commit_message>
Moved email templats to key data and admin UI
</commit_message>
<xml_diff>
--- a/setup/installation-manual.docx
+++ b/setup/installation-manual.docx
@@ -193,13 +193,8 @@
           <w:numId w:val="1"/>
         </w:numPr>
       </w:pPr>
-      <w:proofErr w:type="spellStart"/>
-      <w:r>
-        <w:t>Your</w:t>
-      </w:r>
-      <w:proofErr w:type="spellEnd"/>
-      <w:r>
-        <w:t xml:space="preserve"> account can run as a superuser.</w:t>
+      <w:r>
+        <w:t>Your account can run as a superuser.</w:t>
       </w:r>
     </w:p>
     <w:p>
@@ -545,10 +540,7 @@
       </w:r>
       <w:proofErr w:type="spellEnd"/>
       <w:r>
-        <w:t>)</w:t>
-      </w:r>
-      <w:r>
-        <w:t>:</w:t>
+        <w:t>):</w:t>
       </w:r>
     </w:p>
     <w:p/>
@@ -2983,7 +2975,13 @@
     <w:p/>
     <w:p>
       <w:r>
-        <w:t>The site is now ready to import from GBIF.</w:t>
+        <w:t>The site is now ready to import from</w:t>
+      </w:r>
+      <w:r>
+        <w:t xml:space="preserve"> CSV or</w:t>
+      </w:r>
+      <w:r>
+        <w:t xml:space="preserve"> GBIF.</w:t>
       </w:r>
     </w:p>
     <w:p>
@@ -3075,10 +3073,7 @@
         <w:t>To manually import the data from GBIF, type the followin</w:t>
       </w:r>
       <w:r>
-        <w:t xml:space="preserve">g, and the </w:t>
-      </w:r>
-      <w:r>
-        <w:t>data will import immediately upon pressing return</w:t>
+        <w:t>g, and the data will import immediately upon pressing return</w:t>
       </w:r>
       <w:r>
         <w:t>:</w:t>
@@ -3156,13 +3151,7 @@
       </w:r>
       <w:proofErr w:type="spellEnd"/>
       <w:r>
-        <w:t xml:space="preserve"> files (such as </w:t>
-      </w:r>
-      <w:r>
-        <w:t>cave localities, cave obligates, karst regions, Texas species status, and federal species status</w:t>
-      </w:r>
-      <w:r>
-        <w:t>).</w:t>
+        <w:t xml:space="preserve"> files (such as cave localities, cave obligates, karst regions, Texas species status, and federal species status).</w:t>
       </w:r>
     </w:p>
     <w:sectPr>

</xml_diff>

<commit_message>
Admin can now set site title and subtitle
</commit_message>
<xml_diff>
--- a/setup/installation-manual.docx
+++ b/setup/installation-manual.docx
@@ -1789,7 +1789,7 @@
           <w:sz w:val="20"/>
           <w:szCs w:val="20"/>
         </w:rPr>
-        <w:t>CAVESITE_TITLE=Texas Underground</w:t>
+        <w:t>CAVESITE_BASE_URL=https://caves.tacc.utexas.edu</w:t>
       </w:r>
     </w:p>
     <w:p>
@@ -1807,25 +1807,25 @@
           <w:sz w:val="20"/>
           <w:szCs w:val="20"/>
         </w:rPr>
-        <w:t xml:space="preserve">CAVESITE_SUBTITLE=The University of Texas </w:t>
-      </w:r>
-      <w:proofErr w:type="spellStart"/>
-      <w:r>
+        <w:t>CAVESITE_PORT=3000</w:t>
+      </w:r>
+    </w:p>
+    <w:p>
+      <w:pPr>
+        <w:ind w:left="720"/>
         <w:rPr>
           <w:rFonts w:ascii="Courier" w:hAnsi="Courier"/>
           <w:sz w:val="20"/>
           <w:szCs w:val="20"/>
         </w:rPr>
-        <w:t>Biospeleological</w:t>
-      </w:r>
-      <w:proofErr w:type="spellEnd"/>
+      </w:pPr>
       <w:r>
         <w:rPr>
           <w:rFonts w:ascii="Courier" w:hAnsi="Courier"/>
           <w:sz w:val="20"/>
           <w:szCs w:val="20"/>
         </w:rPr>
-        <w:t xml:space="preserve"> Collection</w:t>
+        <w:t>CAVESITE_HIDDEN_TABS=comma-delimited-names-of-tabs-you-want-to-hide</w:t>
       </w:r>
     </w:p>
     <w:p>
@@ -1843,7 +1843,7 @@
           <w:sz w:val="20"/>
           <w:szCs w:val="20"/>
         </w:rPr>
-        <w:t>CAVESITE_BASE_URL=https://caves.tacc.utexas.edu</w:t>
+        <w:t>CAVESITE_LOG_SERVER_RESTART=on</w:t>
       </w:r>
     </w:p>
     <w:p>
@@ -1861,25 +1861,25 @@
           <w:sz w:val="20"/>
           <w:szCs w:val="20"/>
         </w:rPr>
-        <w:t>CAVESITE_PORT=3000</w:t>
-      </w:r>
-    </w:p>
-    <w:p>
-      <w:pPr>
-        <w:ind w:left="720"/>
+        <w:t>SENDGRID_API_KEY=sender-</w:t>
+      </w:r>
+      <w:proofErr w:type="spellStart"/>
+      <w:r>
         <w:rPr>
           <w:rFonts w:ascii="Courier" w:hAnsi="Courier"/>
           <w:sz w:val="20"/>
           <w:szCs w:val="20"/>
         </w:rPr>
-      </w:pPr>
+        <w:t>sendgrid</w:t>
+      </w:r>
+      <w:proofErr w:type="spellEnd"/>
       <w:r>
         <w:rPr>
           <w:rFonts w:ascii="Courier" w:hAnsi="Courier"/>
           <w:sz w:val="20"/>
           <w:szCs w:val="20"/>
         </w:rPr>
-        <w:t>CAVESITE_SENDER_NAME=Alex Wild</w:t>
+        <w:t>-key</w:t>
       </w:r>
     </w:p>
     <w:p>
@@ -1897,25 +1897,25 @@
           <w:sz w:val="20"/>
           <w:szCs w:val="20"/>
         </w:rPr>
-        <w:t>CAVESITE_SENDER_EMAIL=alex.wild@utexas.edu</w:t>
-      </w:r>
-    </w:p>
-    <w:p>
-      <w:pPr>
-        <w:ind w:left="720"/>
+        <w:t>MAPBOX_ACCESS_TOKEN=your-</w:t>
+      </w:r>
+      <w:proofErr w:type="spellStart"/>
+      <w:r>
         <w:rPr>
           <w:rFonts w:ascii="Courier" w:hAnsi="Courier"/>
           <w:sz w:val="20"/>
           <w:szCs w:val="20"/>
         </w:rPr>
-      </w:pPr>
+        <w:t>mapbox</w:t>
+      </w:r>
+      <w:proofErr w:type="spellEnd"/>
       <w:r>
         <w:rPr>
           <w:rFonts w:ascii="Courier" w:hAnsi="Courier"/>
           <w:sz w:val="20"/>
           <w:szCs w:val="20"/>
         </w:rPr>
-        <w:t>CAVESITE_HIDDEN_TABS=comma-delimited-names-of-tabs-you-want-to-hide</w:t>
+        <w:t>-access-token</w:t>
       </w:r>
     </w:p>
     <w:p>
@@ -1927,24 +1927,24 @@
           <w:szCs w:val="20"/>
         </w:rPr>
       </w:pPr>
-      <w:r>
+    </w:p>
+    <w:p>
+      <w:pPr>
+        <w:ind w:left="720"/>
         <w:rPr>
           <w:rFonts w:ascii="Courier" w:hAnsi="Courier"/>
           <w:sz w:val="20"/>
           <w:szCs w:val="20"/>
         </w:rPr>
-        <w:t>CAVESITE_LOG_SERVER_RESTART=on</w:t>
-      </w:r>
-    </w:p>
-    <w:p>
-      <w:pPr>
-        <w:ind w:left="720"/>
+      </w:pPr>
+      <w:r>
         <w:rPr>
           <w:rFonts w:ascii="Courier" w:hAnsi="Courier"/>
           <w:sz w:val="20"/>
           <w:szCs w:val="20"/>
         </w:rPr>
-      </w:pPr>
+        <w:t>CAVESITE_LOG_DIR=/var/www/logs</w:t>
+      </w:r>
     </w:p>
     <w:p>
       <w:pPr>
@@ -1961,7 +1961,7 @@
           <w:sz w:val="20"/>
           <w:szCs w:val="20"/>
         </w:rPr>
-        <w:t>CAVESITE_LOG_DIR=/var/www/logs</w:t>
+        <w:t>CAVESITE_DB_HOST=localhost</w:t>
       </w:r>
     </w:p>
     <w:p>
@@ -1979,7 +1979,7 @@
           <w:sz w:val="20"/>
           <w:szCs w:val="20"/>
         </w:rPr>
-        <w:t>CAVESITE_DB_HOST=localhost</w:t>
+        <w:t>CAVESITE_DB_PORT=5432</w:t>
       </w:r>
     </w:p>
     <w:p>
@@ -1997,7 +1997,7 @@
           <w:sz w:val="20"/>
           <w:szCs w:val="20"/>
         </w:rPr>
-        <w:t>CAVESITE_DB_PORT=5432</w:t>
+        <w:t>CAVESITE_DB_NAME=caves</w:t>
       </w:r>
     </w:p>
     <w:p>
@@ -2015,185 +2015,85 @@
           <w:sz w:val="20"/>
           <w:szCs w:val="20"/>
         </w:rPr>
-        <w:t>CAVESITE_DB_NAME=caves</w:t>
-      </w:r>
-    </w:p>
-    <w:p>
-      <w:pPr>
-        <w:ind w:left="720"/>
+        <w:t>CAVESITE_DB_USER=</w:t>
+      </w:r>
+      <w:proofErr w:type="spellStart"/>
+      <w:r>
         <w:rPr>
           <w:rFonts w:ascii="Courier" w:hAnsi="Courier"/>
           <w:sz w:val="20"/>
           <w:szCs w:val="20"/>
         </w:rPr>
-      </w:pPr>
+        <w:t>postgres</w:t>
+      </w:r>
+      <w:proofErr w:type="spellEnd"/>
       <w:r>
         <w:rPr>
           <w:rFonts w:ascii="Courier" w:hAnsi="Courier"/>
           <w:sz w:val="20"/>
           <w:szCs w:val="20"/>
         </w:rPr>
-        <w:t>CAVESITE_DB_USER=</w:t>
-      </w:r>
-      <w:proofErr w:type="spellStart"/>
+        <w:t>-</w:t>
+      </w:r>
+      <w:proofErr w:type="gramStart"/>
       <w:r>
         <w:rPr>
           <w:rFonts w:ascii="Courier" w:hAnsi="Courier"/>
           <w:sz w:val="20"/>
           <w:szCs w:val="20"/>
         </w:rPr>
-        <w:t>postgres</w:t>
-      </w:r>
-      <w:proofErr w:type="spellEnd"/>
-      <w:r>
+        <w:t>user-name</w:t>
+      </w:r>
+      <w:proofErr w:type="gramEnd"/>
+    </w:p>
+    <w:p>
+      <w:pPr>
+        <w:ind w:left="720"/>
         <w:rPr>
           <w:rFonts w:ascii="Courier" w:hAnsi="Courier"/>
           <w:sz w:val="20"/>
           <w:szCs w:val="20"/>
         </w:rPr>
-        <w:t>-</w:t>
-      </w:r>
-      <w:proofErr w:type="gramStart"/>
+      </w:pPr>
       <w:r>
         <w:rPr>
           <w:rFonts w:ascii="Courier" w:hAnsi="Courier"/>
           <w:sz w:val="20"/>
           <w:szCs w:val="20"/>
         </w:rPr>
-        <w:t>user-name</w:t>
-      </w:r>
-      <w:proofErr w:type="gramEnd"/>
-    </w:p>
-    <w:p>
-      <w:pPr>
-        <w:ind w:left="720"/>
+        <w:t>CAVESITE_DB_PASSWORD=</w:t>
+      </w:r>
+      <w:proofErr w:type="spellStart"/>
+      <w:r>
         <w:rPr>
           <w:rFonts w:ascii="Courier" w:hAnsi="Courier"/>
           <w:sz w:val="20"/>
           <w:szCs w:val="20"/>
         </w:rPr>
-      </w:pPr>
+        <w:t>postgres</w:t>
+      </w:r>
+      <w:proofErr w:type="spellEnd"/>
       <w:r>
         <w:rPr>
           <w:rFonts w:ascii="Courier" w:hAnsi="Courier"/>
           <w:sz w:val="20"/>
           <w:szCs w:val="20"/>
         </w:rPr>
-        <w:t>CAVESITE_DB_PASSWORD=</w:t>
-      </w:r>
-      <w:proofErr w:type="spellStart"/>
+        <w:t>-user-password</w:t>
+      </w:r>
+    </w:p>
+    <w:p/>
+    <w:p>
+      <w:r>
+        <w:lastRenderedPageBreak/>
+        <w:t xml:space="preserve">You can leave out </w:t>
+      </w:r>
       <w:r>
         <w:rPr>
           <w:rFonts w:ascii="Courier" w:hAnsi="Courier"/>
           <w:sz w:val="20"/>
           <w:szCs w:val="20"/>
         </w:rPr>
-        <w:t>postgres</w:t>
-      </w:r>
-      <w:proofErr w:type="spellEnd"/>
-      <w:r>
-        <w:rPr>
-          <w:rFonts w:ascii="Courier" w:hAnsi="Courier"/>
-          <w:sz w:val="20"/>
-          <w:szCs w:val="20"/>
-        </w:rPr>
-        <w:t>-user-password</w:t>
-      </w:r>
-    </w:p>
-    <w:p>
-      <w:pPr>
-        <w:ind w:left="720"/>
-        <w:rPr>
-          <w:rFonts w:ascii="Courier" w:hAnsi="Courier"/>
-          <w:sz w:val="20"/>
-          <w:szCs w:val="20"/>
-        </w:rPr>
-      </w:pPr>
-    </w:p>
-    <w:p>
-      <w:pPr>
-        <w:ind w:left="720"/>
-        <w:rPr>
-          <w:rFonts w:ascii="Courier" w:hAnsi="Courier"/>
-          <w:sz w:val="20"/>
-          <w:szCs w:val="20"/>
-        </w:rPr>
-      </w:pPr>
-      <w:r>
-        <w:rPr>
-          <w:rFonts w:ascii="Courier" w:hAnsi="Courier"/>
-          <w:sz w:val="20"/>
-          <w:szCs w:val="20"/>
-        </w:rPr>
-        <w:lastRenderedPageBreak/>
-        <w:t>SENDGRID_API_KEY=sender-</w:t>
-      </w:r>
-      <w:proofErr w:type="spellStart"/>
-      <w:r>
-        <w:rPr>
-          <w:rFonts w:ascii="Courier" w:hAnsi="Courier"/>
-          <w:sz w:val="20"/>
-          <w:szCs w:val="20"/>
-        </w:rPr>
-        <w:t>sendgrid</w:t>
-      </w:r>
-      <w:proofErr w:type="spellEnd"/>
-      <w:r>
-        <w:rPr>
-          <w:rFonts w:ascii="Courier" w:hAnsi="Courier"/>
-          <w:sz w:val="20"/>
-          <w:szCs w:val="20"/>
-        </w:rPr>
-        <w:t>-key</w:t>
-      </w:r>
-    </w:p>
-    <w:p>
-      <w:pPr>
-        <w:ind w:left="720"/>
-        <w:rPr>
-          <w:rFonts w:ascii="Courier" w:hAnsi="Courier"/>
-          <w:sz w:val="20"/>
-          <w:szCs w:val="20"/>
-        </w:rPr>
-      </w:pPr>
-      <w:r>
-        <w:rPr>
-          <w:rFonts w:ascii="Courier" w:hAnsi="Courier"/>
-          <w:sz w:val="20"/>
-          <w:szCs w:val="20"/>
-        </w:rPr>
-        <w:t>MAPBOX_ACCESS_TOKEN=your-</w:t>
-      </w:r>
-      <w:proofErr w:type="spellStart"/>
-      <w:r>
-        <w:rPr>
-          <w:rFonts w:ascii="Courier" w:hAnsi="Courier"/>
-          <w:sz w:val="20"/>
-          <w:szCs w:val="20"/>
-        </w:rPr>
-        <w:t>mapbox</w:t>
-      </w:r>
-      <w:proofErr w:type="spellEnd"/>
-      <w:r>
-        <w:rPr>
-          <w:rFonts w:ascii="Courier" w:hAnsi="Courier"/>
-          <w:sz w:val="20"/>
-          <w:szCs w:val="20"/>
-        </w:rPr>
-        <w:t>-access-token</w:t>
-      </w:r>
-    </w:p>
-    <w:p/>
-    <w:p>
-      <w:r>
-        <w:t xml:space="preserve">You can leave out </w:t>
-      </w:r>
-      <w:r>
-        <w:rPr>
-          <w:rFonts w:ascii="Courier" w:hAnsi="Courier"/>
-          <w:sz w:val="20"/>
-          <w:szCs w:val="20"/>
-        </w:rPr>
         <w:t>CAVESITE_HIDDEN_TABS</w:t>
       </w:r>
       <w:r>
@@ -2658,7 +2558,6 @@
           <w:sz w:val="22"/>
           <w:szCs w:val="22"/>
         </w:rPr>
-        <w:lastRenderedPageBreak/>
         <w:t>sudo</w:t>
       </w:r>
       <w:proofErr w:type="spellEnd"/>
@@ -2720,6 +2619,7 @@
     <w:p/>
     <w:p>
       <w:r>
+        <w:lastRenderedPageBreak/>
         <w:t>You can instead run the server for testing purposes, and only for the duration of your login:</w:t>
       </w:r>
     </w:p>
@@ -2989,7 +2889,6 @@
         <w:pStyle w:val="Heading1"/>
       </w:pPr>
       <w:r>
-        <w:lastRenderedPageBreak/>
         <w:t xml:space="preserve">Importing from </w:t>
       </w:r>
       <w:r>

</xml_diff>

<commit_message>
Made date importing more robust
</commit_message>
<xml_diff>
--- a/setup/installation-manual.docx
+++ b/setup/installation-manual.docx
@@ -1844,6 +1844,32 @@
           <w:szCs w:val="20"/>
         </w:rPr>
         <w:t>CAVESITE_LOG_SERVER_RESTART=on</w:t>
+      </w:r>
+    </w:p>
+    <w:p>
+      <w:pPr>
+        <w:ind w:left="720"/>
+        <w:rPr>
+          <w:rFonts w:ascii="Courier" w:hAnsi="Courier"/>
+          <w:sz w:val="20"/>
+          <w:szCs w:val="20"/>
+        </w:rPr>
+      </w:pPr>
+      <w:r>
+        <w:rPr>
+          <w:rFonts w:ascii="Courier" w:hAnsi="Courier"/>
+          <w:sz w:val="20"/>
+          <w:szCs w:val="20"/>
+        </w:rPr>
+        <w:t>CAVESITE_SENDER_EMAIL</w:t>
+      </w:r>
+      <w:r>
+        <w:rPr>
+          <w:rFonts w:ascii="Courier" w:hAnsi="Courier"/>
+          <w:sz w:val="20"/>
+          <w:szCs w:val="20"/>
+        </w:rPr>
+        <w:t>=reply-address-for-emails</w:t>
       </w:r>
     </w:p>
     <w:p>

</xml_diff>

<commit_message>
Added load-files tool and default data files
</commit_message>
<xml_diff>
--- a/setup/installation-manual.docx
+++ b/setup/installation-manual.docx
@@ -2847,6 +2847,47 @@
     <w:p>
       <w:r>
         <w:t>You will be asked to create a user and a password. The tool requires that the password be a strong one and may ask you to enter a different password.</w:t>
+      </w:r>
+    </w:p>
+    <w:p/>
+    <w:p>
+      <w:r>
+        <w:t>If you have not already set up the admin data files on the website, you can load default versions of these files. Mind you, these default versions are likely to be obsolete, so you’ll want to visit them in the admin tabs to update them after loading.</w:t>
+      </w:r>
+    </w:p>
+    <w:p/>
+    <w:p>
+      <w:pPr>
+        <w:ind w:left="720"/>
+        <w:rPr>
+          <w:rFonts w:ascii="Courier" w:hAnsi="Courier"/>
+          <w:sz w:val="21"/>
+          <w:szCs w:val="21"/>
+        </w:rPr>
+      </w:pPr>
+      <w:r>
+        <w:rPr>
+          <w:rFonts w:ascii="Courier" w:hAnsi="Courier"/>
+          <w:sz w:val="21"/>
+          <w:szCs w:val="21"/>
+        </w:rPr>
+        <w:t>node build/tools/</w:t>
+      </w:r>
+      <w:r>
+        <w:rPr>
+          <w:rFonts w:ascii="Courier" w:hAnsi="Courier"/>
+          <w:sz w:val="21"/>
+          <w:szCs w:val="21"/>
+        </w:rPr>
+        <w:t>load-files</w:t>
+      </w:r>
+      <w:r>
+        <w:rPr>
+          <w:rFonts w:ascii="Courier" w:hAnsi="Courier"/>
+          <w:sz w:val="21"/>
+          <w:szCs w:val="21"/>
+        </w:rPr>
+        <w:t>.js</w:t>
       </w:r>
     </w:p>
     <w:p/>
@@ -2915,6 +2956,7 @@
         <w:pStyle w:val="Heading1"/>
       </w:pPr>
       <w:r>
+        <w:lastRenderedPageBreak/>
         <w:t xml:space="preserve">Importing from </w:t>
       </w:r>
       <w:r>

</xml_diff>

<commit_message>
Updated manual for scheduled imports
</commit_message>
<xml_diff>
--- a/setup/installation-manual.docx
+++ b/setup/installation-manual.docx
@@ -3086,18 +3086,192 @@
     <w:p/>
     <w:p>
       <w:r>
-        <w:t xml:space="preserve">To instead schedule regular imports from </w:t>
-      </w:r>
-      <w:proofErr w:type="gramStart"/>
-      <w:r>
-        <w:t>GBIF..</w:t>
-      </w:r>
-      <w:proofErr w:type="gramEnd"/>
-    </w:p>
-    <w:p/>
-    <w:p>
-      <w:r>
-        <w:t>TBD</w:t>
+        <w:t>To schedule regular imports from GBIF</w:t>
+      </w:r>
+      <w:r>
+        <w:t xml:space="preserve">, use the following command </w:t>
+      </w:r>
+      <w:r>
+        <w:t xml:space="preserve">line </w:t>
+      </w:r>
+      <w:r>
+        <w:t>to schedule the importer to run every hour at N minutes after the hour (replace N with the minute of the hour):</w:t>
+      </w:r>
+    </w:p>
+    <w:p/>
+    <w:p>
+      <w:pPr>
+        <w:ind w:left="1440" w:hanging="720"/>
+        <w:rPr>
+          <w:rFonts w:ascii="Courier" w:hAnsi="Courier"/>
+          <w:sz w:val="22"/>
+          <w:szCs w:val="22"/>
+        </w:rPr>
+      </w:pPr>
+      <w:proofErr w:type="spellStart"/>
+      <w:r>
+        <w:rPr>
+          <w:rFonts w:ascii="Courier" w:hAnsi="Courier"/>
+          <w:sz w:val="22"/>
+          <w:szCs w:val="22"/>
+        </w:rPr>
+        <w:t>sudo</w:t>
+      </w:r>
+      <w:proofErr w:type="spellEnd"/>
+      <w:r>
+        <w:rPr>
+          <w:rFonts w:ascii="Courier" w:hAnsi="Courier"/>
+          <w:sz w:val="22"/>
+          <w:szCs w:val="22"/>
+        </w:rPr>
+        <w:t xml:space="preserve"> pm2 start --name </w:t>
+      </w:r>
+      <w:r>
+        <w:rPr>
+          <w:rFonts w:ascii="Courier" w:hAnsi="Courier"/>
+          <w:sz w:val="22"/>
+          <w:szCs w:val="22"/>
+        </w:rPr>
+        <w:t>importer</w:t>
+      </w:r>
+      <w:r>
+        <w:rPr>
+          <w:rFonts w:ascii="Courier" w:hAnsi="Courier"/>
+          <w:sz w:val="22"/>
+          <w:szCs w:val="22"/>
+        </w:rPr>
+        <w:t xml:space="preserve"> </w:t>
+      </w:r>
+      <w:r>
+        <w:rPr>
+          <w:rFonts w:ascii="Courier" w:hAnsi="Courier"/>
+          <w:sz w:val="22"/>
+          <w:szCs w:val="22"/>
+        </w:rPr>
+        <w:t>--</w:t>
+      </w:r>
+      <w:proofErr w:type="spellStart"/>
+      <w:r>
+        <w:rPr>
+          <w:rFonts w:ascii="Courier" w:hAnsi="Courier"/>
+          <w:sz w:val="22"/>
+          <w:szCs w:val="22"/>
+        </w:rPr>
+        <w:t>cron</w:t>
+      </w:r>
+      <w:proofErr w:type="spellEnd"/>
+      <w:r>
+        <w:rPr>
+          <w:rFonts w:ascii="Courier" w:hAnsi="Courier"/>
+          <w:sz w:val="22"/>
+          <w:szCs w:val="22"/>
+        </w:rPr>
+        <w:t xml:space="preserve"> "</w:t>
+      </w:r>
+      <w:r>
+        <w:rPr>
+          <w:rFonts w:ascii="Courier" w:hAnsi="Courier"/>
+          <w:sz w:val="22"/>
+          <w:szCs w:val="22"/>
+        </w:rPr>
+        <w:t>N</w:t>
+      </w:r>
+      <w:r>
+        <w:rPr>
+          <w:rFonts w:ascii="Courier" w:hAnsi="Courier"/>
+          <w:sz w:val="22"/>
+          <w:szCs w:val="22"/>
+        </w:rPr>
+        <w:t xml:space="preserve"> * * * *"</w:t>
+      </w:r>
+      <w:r>
+        <w:rPr>
+          <w:rFonts w:ascii="Courier" w:hAnsi="Courier"/>
+          <w:sz w:val="22"/>
+          <w:szCs w:val="22"/>
+        </w:rPr>
+        <w:t xml:space="preserve"> -u www-data --</w:t>
+      </w:r>
+      <w:proofErr w:type="spellStart"/>
+      <w:r>
+        <w:rPr>
+          <w:rFonts w:ascii="Courier" w:hAnsi="Courier"/>
+          <w:sz w:val="22"/>
+          <w:szCs w:val="22"/>
+        </w:rPr>
+        <w:t>cwd</w:t>
+      </w:r>
+      <w:proofErr w:type="spellEnd"/>
+      <w:r>
+        <w:rPr>
+          <w:rFonts w:ascii="Courier" w:hAnsi="Courier"/>
+          <w:sz w:val="22"/>
+          <w:szCs w:val="22"/>
+        </w:rPr>
+        <w:t xml:space="preserve"> /var/www node build/</w:t>
+      </w:r>
+      <w:r>
+        <w:rPr>
+          <w:rFonts w:ascii="Courier" w:hAnsi="Courier"/>
+          <w:sz w:val="22"/>
+          <w:szCs w:val="22"/>
+        </w:rPr>
+        <w:t>tools</w:t>
+      </w:r>
+      <w:r>
+        <w:rPr>
+          <w:rFonts w:ascii="Courier" w:hAnsi="Courier"/>
+          <w:sz w:val="22"/>
+          <w:szCs w:val="22"/>
+        </w:rPr>
+        <w:t>/</w:t>
+      </w:r>
+      <w:r>
+        <w:rPr>
+          <w:rFonts w:ascii="Courier" w:hAnsi="Courier"/>
+          <w:sz w:val="22"/>
+          <w:szCs w:val="22"/>
+        </w:rPr>
+        <w:t>import-gbif</w:t>
+      </w:r>
+      <w:r>
+        <w:rPr>
+          <w:rFonts w:ascii="Courier" w:hAnsi="Courier"/>
+          <w:sz w:val="22"/>
+          <w:szCs w:val="22"/>
+        </w:rPr>
+        <w:t>.js</w:t>
+      </w:r>
+      <w:r>
+        <w:rPr>
+          <w:rFonts w:ascii="Courier" w:hAnsi="Courier"/>
+          <w:sz w:val="22"/>
+          <w:szCs w:val="22"/>
+        </w:rPr>
+        <w:t xml:space="preserve"> --</w:t>
+      </w:r>
+      <w:r>
+        <w:rPr>
+          <w:rFonts w:ascii="Courier" w:hAnsi="Courier"/>
+          <w:sz w:val="22"/>
+          <w:szCs w:val="22"/>
+        </w:rPr>
+        <w:t xml:space="preserve"> --check</w:t>
+      </w:r>
+    </w:p>
+    <w:p/>
+    <w:p>
+      <w:r>
+        <w:t xml:space="preserve">Note that the importer must run every hour, but it will only actually import during the hours the admin schedules. </w:t>
+      </w:r>
+      <w:r>
+        <w:t>You can use the name ‘importer’ to start and stop this process via pm2.</w:t>
+      </w:r>
+    </w:p>
+    <w:p/>
+    <w:p>
+      <w:r>
+        <w:t>It’s safe to force an import while importing is scheduled, provided that the scheduled import does not overlap with the forced import.</w:t>
       </w:r>
     </w:p>
     <w:p>
@@ -3112,11 +3286,9 @@
       <w:r>
         <w:t xml:space="preserve">The import process is designed to work without having to first purge the database, so you can repeatedly import, and upon completion of each import, the newly imported data will replace the prior data. Each import replaces all data in the database except for users, logs, and admin </w:t>
       </w:r>
-      <w:proofErr w:type="spellStart"/>
-      <w:r>
-        <w:t>key_data</w:t>
-      </w:r>
-      <w:proofErr w:type="spellEnd"/>
+      <w:r>
+        <w:t>data</w:t>
+      </w:r>
       <w:r>
         <w:t xml:space="preserve"> files (such as cave localities, cave obligates, karst regions, Texas species status, and federal species status).</w:t>
       </w:r>

</xml_diff>

<commit_message>
Added protection against CSRF attacks
</commit_message>
<xml_diff>
--- a/setup/installation-manual.docx
+++ b/setup/installation-manual.docx
@@ -3089,13 +3089,7 @@
         <w:t>To schedule regular imports from GBIF</w:t>
       </w:r>
       <w:r>
-        <w:t xml:space="preserve">, use the following command </w:t>
-      </w:r>
-      <w:r>
-        <w:t xml:space="preserve">line </w:t>
-      </w:r>
-      <w:r>
-        <w:t>to schedule the importer to run every hour at N minutes after the hour (replace N with the minute of the hour):</w:t>
+        <w:t>, use the following command to schedule the importer to run every hour at N minutes after the hour (replace N with the minute of the hour):</w:t>
       </w:r>
     </w:p>
     <w:p/>

</xml_diff>

<commit_message>
Working on dev installation instructions
</commit_message>
<xml_diff>
--- a/setup/installation-manual.docx
+++ b/setup/installation-manual.docx
@@ -1953,24 +1953,6 @@
           <w:szCs w:val="20"/>
         </w:rPr>
       </w:pPr>
-    </w:p>
-    <w:p>
-      <w:pPr>
-        <w:ind w:left="720"/>
-        <w:rPr>
-          <w:rFonts w:ascii="Courier" w:hAnsi="Courier"/>
-          <w:sz w:val="20"/>
-          <w:szCs w:val="20"/>
-        </w:rPr>
-      </w:pPr>
-      <w:r>
-        <w:rPr>
-          <w:rFonts w:ascii="Courier" w:hAnsi="Courier"/>
-          <w:sz w:val="20"/>
-          <w:szCs w:val="20"/>
-        </w:rPr>
-        <w:t>CAVESITE_LOG_DIR=/var/www/logs</w:t>
-      </w:r>
     </w:p>
     <w:p>
       <w:pPr>

</xml_diff>

<commit_message>
Added API logs back in with proper IP address
</commit_message>
<xml_diff>
--- a/setup/installation-manual.docx
+++ b/setup/installation-manual.docx
@@ -1825,88 +1825,90 @@
           <w:sz w:val="20"/>
           <w:szCs w:val="20"/>
         </w:rPr>
-        <w:t>CAVESITE_HIDDEN_TABS=comma-delimited-names-of-tabs-you-want-to-hide</w:t>
-      </w:r>
-    </w:p>
-    <w:p>
-      <w:pPr>
-        <w:ind w:left="720"/>
+        <w:t>CAVESITE_LOG_DIR=path-to-API-log-</w:t>
+      </w:r>
+      <w:proofErr w:type="spellStart"/>
+      <w:r>
         <w:rPr>
           <w:rFonts w:ascii="Courier" w:hAnsi="Courier"/>
           <w:sz w:val="20"/>
           <w:szCs w:val="20"/>
         </w:rPr>
-      </w:pPr>
-      <w:r>
+        <w:t>dir</w:t>
+      </w:r>
+      <w:proofErr w:type="spellEnd"/>
+    </w:p>
+    <w:p>
+      <w:pPr>
+        <w:ind w:left="720"/>
         <w:rPr>
           <w:rFonts w:ascii="Courier" w:hAnsi="Courier"/>
           <w:sz w:val="20"/>
           <w:szCs w:val="20"/>
         </w:rPr>
-        <w:t>CAVESITE_LOG_SERVER_RESTART=on</w:t>
-      </w:r>
-    </w:p>
-    <w:p>
-      <w:pPr>
-        <w:ind w:left="720"/>
+      </w:pPr>
+      <w:r>
         <w:rPr>
           <w:rFonts w:ascii="Courier" w:hAnsi="Courier"/>
           <w:sz w:val="20"/>
           <w:szCs w:val="20"/>
         </w:rPr>
-      </w:pPr>
-      <w:r>
+        <w:t>CAVESITE_HIDDEN_TABS=comma-delimited-names-of-tabs-you-want-to-hide</w:t>
+      </w:r>
+    </w:p>
+    <w:p>
+      <w:pPr>
+        <w:ind w:left="720"/>
         <w:rPr>
           <w:rFonts w:ascii="Courier" w:hAnsi="Courier"/>
           <w:sz w:val="20"/>
           <w:szCs w:val="20"/>
         </w:rPr>
-        <w:t>CAVESITE_SENDER_EMAIL</w:t>
-      </w:r>
+      </w:pPr>
       <w:r>
         <w:rPr>
           <w:rFonts w:ascii="Courier" w:hAnsi="Courier"/>
           <w:sz w:val="20"/>
           <w:szCs w:val="20"/>
         </w:rPr>
-        <w:t>=reply-address-for-emails</w:t>
-      </w:r>
-    </w:p>
-    <w:p>
-      <w:pPr>
-        <w:ind w:left="720"/>
+        <w:t>CAVESITE_SENDER_EMAIL</w:t>
+      </w:r>
+      <w:r>
         <w:rPr>
           <w:rFonts w:ascii="Courier" w:hAnsi="Courier"/>
           <w:sz w:val="20"/>
           <w:szCs w:val="20"/>
         </w:rPr>
-      </w:pPr>
-      <w:r>
+        <w:t>=reply-address-for-emails</w:t>
+      </w:r>
+    </w:p>
+    <w:p>
+      <w:pPr>
+        <w:ind w:left="720"/>
         <w:rPr>
           <w:rFonts w:ascii="Courier" w:hAnsi="Courier"/>
           <w:sz w:val="20"/>
           <w:szCs w:val="20"/>
         </w:rPr>
-        <w:t>SENDGRID_API_KEY=sender-</w:t>
-      </w:r>
-      <w:proofErr w:type="spellStart"/>
+      </w:pPr>
       <w:r>
         <w:rPr>
           <w:rFonts w:ascii="Courier" w:hAnsi="Courier"/>
           <w:sz w:val="20"/>
           <w:szCs w:val="20"/>
         </w:rPr>
-        <w:t>sendgrid</w:t>
-      </w:r>
-      <w:proofErr w:type="spellEnd"/>
-      <w:r>
+        <w:t>CAVESITE_LOG_SERVER_RESTART=on</w:t>
+      </w:r>
+    </w:p>
+    <w:p>
+      <w:pPr>
+        <w:ind w:left="720"/>
         <w:rPr>
           <w:rFonts w:ascii="Courier" w:hAnsi="Courier"/>
           <w:sz w:val="20"/>
           <w:szCs w:val="20"/>
         </w:rPr>
-        <w:t>-key</w:t>
-      </w:r>
+      </w:pPr>
     </w:p>
     <w:p>
       <w:pPr>
@@ -1923,7 +1925,7 @@
           <w:sz w:val="20"/>
           <w:szCs w:val="20"/>
         </w:rPr>
-        <w:t>MAPBOX_ACCESS_TOKEN=your-</w:t>
+        <w:t>SENDGRID_API_KEY=sender-</w:t>
       </w:r>
       <w:proofErr w:type="spellStart"/>
       <w:r>
@@ -1932,7 +1934,7 @@
           <w:sz w:val="20"/>
           <w:szCs w:val="20"/>
         </w:rPr>
-        <w:t>mapbox</w:t>
+        <w:t>sendgrid</w:t>
       </w:r>
       <w:proofErr w:type="spellEnd"/>
       <w:r>
@@ -1941,7 +1943,7 @@
           <w:sz w:val="20"/>
           <w:szCs w:val="20"/>
         </w:rPr>
-        <w:t>-access-token</w:t>
+        <w:t>-key</w:t>
       </w:r>
     </w:p>
     <w:p>
@@ -1953,42 +1955,42 @@
           <w:szCs w:val="20"/>
         </w:rPr>
       </w:pPr>
-    </w:p>
-    <w:p>
-      <w:pPr>
-        <w:ind w:left="720"/>
+      <w:r>
         <w:rPr>
           <w:rFonts w:ascii="Courier" w:hAnsi="Courier"/>
           <w:sz w:val="20"/>
           <w:szCs w:val="20"/>
         </w:rPr>
-      </w:pPr>
+        <w:t>MAPBOX_ACCESS_TOKEN=your-</w:t>
+      </w:r>
+      <w:proofErr w:type="spellStart"/>
       <w:r>
         <w:rPr>
           <w:rFonts w:ascii="Courier" w:hAnsi="Courier"/>
           <w:sz w:val="20"/>
           <w:szCs w:val="20"/>
         </w:rPr>
-        <w:t>CAVESITE_DB_HOST=localhost</w:t>
-      </w:r>
-    </w:p>
-    <w:p>
-      <w:pPr>
-        <w:ind w:left="720"/>
+        <w:t>mapbox</w:t>
+      </w:r>
+      <w:proofErr w:type="spellEnd"/>
+      <w:r>
         <w:rPr>
           <w:rFonts w:ascii="Courier" w:hAnsi="Courier"/>
           <w:sz w:val="20"/>
           <w:szCs w:val="20"/>
         </w:rPr>
-      </w:pPr>
-      <w:r>
+        <w:t>-access-token</w:t>
+      </w:r>
+    </w:p>
+    <w:p>
+      <w:pPr>
+        <w:ind w:left="720"/>
         <w:rPr>
           <w:rFonts w:ascii="Courier" w:hAnsi="Courier"/>
           <w:sz w:val="20"/>
           <w:szCs w:val="20"/>
         </w:rPr>
-        <w:t>CAVESITE_DB_PORT=5432</w:t>
-      </w:r>
+      </w:pPr>
     </w:p>
     <w:p>
       <w:pPr>
@@ -2005,7 +2007,7 @@
           <w:sz w:val="20"/>
           <w:szCs w:val="20"/>
         </w:rPr>
-        <w:t>CAVESITE_DB_NAME=caves</w:t>
+        <w:t>CAVESITE_DB_HOST=localhost</w:t>
       </w:r>
     </w:p>
     <w:p>
@@ -2023,85 +2025,120 @@
           <w:sz w:val="20"/>
           <w:szCs w:val="20"/>
         </w:rPr>
-        <w:t>CAVESITE_DB_USER=</w:t>
-      </w:r>
-      <w:proofErr w:type="spellStart"/>
-      <w:r>
+        <w:t>CAVESITE_DB_PORT=5432</w:t>
+      </w:r>
+    </w:p>
+    <w:p>
+      <w:pPr>
+        <w:ind w:left="720"/>
         <w:rPr>
           <w:rFonts w:ascii="Courier" w:hAnsi="Courier"/>
           <w:sz w:val="20"/>
           <w:szCs w:val="20"/>
         </w:rPr>
-        <w:t>postgres</w:t>
-      </w:r>
-      <w:proofErr w:type="spellEnd"/>
+      </w:pPr>
       <w:r>
         <w:rPr>
           <w:rFonts w:ascii="Courier" w:hAnsi="Courier"/>
           <w:sz w:val="20"/>
           <w:szCs w:val="20"/>
         </w:rPr>
-        <w:t>-</w:t>
-      </w:r>
-      <w:proofErr w:type="gramStart"/>
-      <w:r>
+        <w:t>CAVESITE_DB_NAME=caves</w:t>
+      </w:r>
+    </w:p>
+    <w:p>
+      <w:pPr>
+        <w:ind w:left="720"/>
         <w:rPr>
           <w:rFonts w:ascii="Courier" w:hAnsi="Courier"/>
           <w:sz w:val="20"/>
           <w:szCs w:val="20"/>
         </w:rPr>
-        <w:t>user-name</w:t>
-      </w:r>
-      <w:proofErr w:type="gramEnd"/>
-    </w:p>
-    <w:p>
-      <w:pPr>
-        <w:ind w:left="720"/>
+      </w:pPr>
+      <w:r>
         <w:rPr>
           <w:rFonts w:ascii="Courier" w:hAnsi="Courier"/>
           <w:sz w:val="20"/>
           <w:szCs w:val="20"/>
         </w:rPr>
-      </w:pPr>
+        <w:t>CAVESITE_DB_USER=</w:t>
+      </w:r>
+      <w:proofErr w:type="spellStart"/>
       <w:r>
         <w:rPr>
           <w:rFonts w:ascii="Courier" w:hAnsi="Courier"/>
           <w:sz w:val="20"/>
           <w:szCs w:val="20"/>
         </w:rPr>
-        <w:t>CAVESITE_DB_PASSWORD=</w:t>
-      </w:r>
-      <w:proofErr w:type="spellStart"/>
+        <w:t>postgres</w:t>
+      </w:r>
+      <w:proofErr w:type="spellEnd"/>
       <w:r>
         <w:rPr>
           <w:rFonts w:ascii="Courier" w:hAnsi="Courier"/>
           <w:sz w:val="20"/>
           <w:szCs w:val="20"/>
         </w:rPr>
-        <w:t>postgres</w:t>
-      </w:r>
-      <w:proofErr w:type="spellEnd"/>
+        <w:t>-</w:t>
+      </w:r>
+      <w:proofErr w:type="gramStart"/>
       <w:r>
         <w:rPr>
           <w:rFonts w:ascii="Courier" w:hAnsi="Courier"/>
           <w:sz w:val="20"/>
           <w:szCs w:val="20"/>
         </w:rPr>
-        <w:t>-user-password</w:t>
-      </w:r>
-    </w:p>
-    <w:p/>
-    <w:p>
-      <w:r>
-        <w:lastRenderedPageBreak/>
-        <w:t xml:space="preserve">You can leave out </w:t>
-      </w:r>
-      <w:r>
+        <w:t>user-name</w:t>
+      </w:r>
+      <w:proofErr w:type="gramEnd"/>
+    </w:p>
+    <w:p>
+      <w:pPr>
+        <w:ind w:left="720"/>
         <w:rPr>
           <w:rFonts w:ascii="Courier" w:hAnsi="Courier"/>
           <w:sz w:val="20"/>
           <w:szCs w:val="20"/>
         </w:rPr>
+      </w:pPr>
+      <w:r>
+        <w:rPr>
+          <w:rFonts w:ascii="Courier" w:hAnsi="Courier"/>
+          <w:sz w:val="20"/>
+          <w:szCs w:val="20"/>
+        </w:rPr>
+        <w:t>CAVESITE_DB_PASSWORD=</w:t>
+      </w:r>
+      <w:proofErr w:type="spellStart"/>
+      <w:r>
+        <w:rPr>
+          <w:rFonts w:ascii="Courier" w:hAnsi="Courier"/>
+          <w:sz w:val="20"/>
+          <w:szCs w:val="20"/>
+        </w:rPr>
+        <w:t>postgres</w:t>
+      </w:r>
+      <w:proofErr w:type="spellEnd"/>
+      <w:r>
+        <w:rPr>
+          <w:rFonts w:ascii="Courier" w:hAnsi="Courier"/>
+          <w:sz w:val="20"/>
+          <w:szCs w:val="20"/>
+        </w:rPr>
+        <w:t>-user-password</w:t>
+      </w:r>
+    </w:p>
+    <w:p/>
+    <w:p>
+      <w:r>
+        <w:t xml:space="preserve">You can leave out </w:t>
+      </w:r>
+      <w:r>
+        <w:rPr>
+          <w:rFonts w:ascii="Courier" w:hAnsi="Courier"/>
+          <w:sz w:val="20"/>
+          <w:szCs w:val="20"/>
+        </w:rPr>
         <w:t>CAVESITE_HIDDEN_TABS</w:t>
       </w:r>
       <w:r>
@@ -2627,7 +2664,6 @@
     <w:p/>
     <w:p>
       <w:r>
-        <w:lastRenderedPageBreak/>
         <w:t>You can instead run the server for testing purposes, and only for the duration of your login:</w:t>
       </w:r>
     </w:p>

</xml_diff>